<commit_message>
Update 📸 Capturas de Pantalla.docx
</commit_message>
<xml_diff>
--- a/📸 Capturas de Pantalla.docx
+++ b/📸 Capturas de Pantalla.docx
@@ -85,7 +85,7 @@
           <w:noProof/>
         </w:rPr>
         <w:drawing>
-          <wp:inline distT="0" distB="0" distL="0" distR="0" wp14:anchorId="3C95DA26" wp14:editId="6D49CDA6">
+          <wp:inline distT="0" distB="0" distL="0" distR="0" wp14:anchorId="3C95DA26" wp14:editId="6752AE42">
             <wp:extent cx="5612130" cy="3161030"/>
             <wp:effectExtent l="0" t="0" r="7620" b="1270"/>
             <wp:docPr id="1327481019" name="Imagen 12" descr="Login"/>
@@ -180,7 +180,7 @@
         </w:rPr>
         <w:lastRenderedPageBreak/>
         <w:drawing>
-          <wp:inline distT="0" distB="0" distL="0" distR="0" wp14:anchorId="5BDEBEEB" wp14:editId="695E9A14">
+          <wp:inline distT="0" distB="0" distL="0" distR="0" wp14:anchorId="5BDEBEEB" wp14:editId="63770048">
             <wp:extent cx="5612130" cy="3161030"/>
             <wp:effectExtent l="0" t="0" r="7620" b="1270"/>
             <wp:docPr id="1988842922" name="Imagen 11" descr="Dashboard"/>
@@ -286,7 +286,7 @@
           <w:noProof/>
         </w:rPr>
         <w:drawing>
-          <wp:inline distT="0" distB="0" distL="0" distR="0" wp14:anchorId="0B4F126B" wp14:editId="683C38DE">
+          <wp:inline distT="0" distB="0" distL="0" distR="0" wp14:anchorId="0B4F126B" wp14:editId="2764DCCA">
             <wp:extent cx="5612130" cy="3161030"/>
             <wp:effectExtent l="0" t="0" r="7620" b="1270"/>
             <wp:docPr id="1213771096" name="Imagen 10" descr="Categorías Listar"/>
@@ -393,7 +393,7 @@
           <w:noProof/>
         </w:rPr>
         <w:drawing>
-          <wp:inline distT="0" distB="0" distL="0" distR="0" wp14:anchorId="73824C90" wp14:editId="45339DDE">
+          <wp:inline distT="0" distB="0" distL="0" distR="0" wp14:anchorId="73824C90" wp14:editId="1649C706">
             <wp:extent cx="5612130" cy="3161030"/>
             <wp:effectExtent l="0" t="0" r="7620" b="1270"/>
             <wp:docPr id="329721929" name="Imagen 9" descr="Categorías Crear"/>
@@ -500,7 +500,7 @@
         </w:rPr>
         <w:lastRenderedPageBreak/>
         <w:drawing>
-          <wp:inline distT="0" distB="0" distL="0" distR="0" wp14:anchorId="68C02B45" wp14:editId="34589407">
+          <wp:inline distT="0" distB="0" distL="0" distR="0" wp14:anchorId="68C02B45" wp14:editId="64907E4A">
             <wp:extent cx="5612130" cy="3161030"/>
             <wp:effectExtent l="0" t="0" r="7620" b="1270"/>
             <wp:docPr id="1745584745" name="Imagen 8" descr="Productos Listar"/>
@@ -606,7 +606,7 @@
           <w:noProof/>
         </w:rPr>
         <w:drawing>
-          <wp:inline distT="0" distB="0" distL="0" distR="0" wp14:anchorId="2F48D2C1" wp14:editId="51E409CB">
+          <wp:inline distT="0" distB="0" distL="0" distR="0" wp14:anchorId="2F48D2C1" wp14:editId="155E7A8F">
             <wp:extent cx="5612130" cy="3161030"/>
             <wp:effectExtent l="0" t="0" r="7620" b="1270"/>
             <wp:docPr id="787605930" name="Imagen 7" descr="Productos Crear"/>
@@ -5243,6 +5243,9 @@
     </w:p>
     <w:p>
       <w:r>
+        <w:rPr>
+          <w:noProof/>
+        </w:rPr>
         <w:drawing>
           <wp:inline distT="0" distB="0" distL="0" distR="0" wp14:anchorId="0DBE4B0A" wp14:editId="58516B5D">
             <wp:extent cx="1724266" cy="562053"/>
@@ -5280,6 +5283,9 @@
         </w:drawing>
       </w:r>
       <w:r>
+        <w:rPr>
+          <w:noProof/>
+        </w:rPr>
         <w:drawing>
           <wp:inline distT="0" distB="0" distL="0" distR="0" wp14:anchorId="0AE0E529" wp14:editId="13D67FF8">
             <wp:extent cx="5612130" cy="3110865"/>
@@ -5324,6 +5330,9 @@
     </w:p>
     <w:p>
       <w:r>
+        <w:rPr>
+          <w:noProof/>
+        </w:rPr>
         <w:drawing>
           <wp:inline distT="0" distB="0" distL="0" distR="0" wp14:anchorId="11172A6E" wp14:editId="7BB717CC">
             <wp:extent cx="5612130" cy="1179195"/>
@@ -5363,6 +5372,55 @@
       <w:r>
         <w:br/>
         <w:t>los demas errores no son validos por no ser trabajo en wordpress y errores leves</w:t>
+      </w:r>
+    </w:p>
+    <w:p>
+      <w:r>
+        <w:lastRenderedPageBreak/>
+        <w:t>Y al final quedo asi:</w:t>
+      </w:r>
+      <w:r>
+        <w:br/>
+      </w:r>
+      <w:r>
+        <w:br/>
+      </w:r>
+      <w:r>
+        <w:drawing>
+          <wp:inline distT="0" distB="0" distL="0" distR="0" wp14:anchorId="0E3DF492" wp14:editId="3EE745AC">
+            <wp:extent cx="5612130" cy="2839085"/>
+            <wp:effectExtent l="0" t="0" r="7620" b="0"/>
+            <wp:docPr id="1337785570" name="Imagen 1"/>
+            <wp:cNvGraphicFramePr>
+              <a:graphicFrameLocks xmlns:a="http://schemas.openxmlformats.org/drawingml/2006/main" noChangeAspect="1"/>
+            </wp:cNvGraphicFramePr>
+            <a:graphic xmlns:a="http://schemas.openxmlformats.org/drawingml/2006/main">
+              <a:graphicData uri="http://schemas.openxmlformats.org/drawingml/2006/picture">
+                <pic:pic xmlns:pic="http://schemas.openxmlformats.org/drawingml/2006/picture">
+                  <pic:nvPicPr>
+                    <pic:cNvPr id="1337785570" name=""/>
+                    <pic:cNvPicPr/>
+                  </pic:nvPicPr>
+                  <pic:blipFill>
+                    <a:blip r:embed="rId18"/>
+                    <a:stretch>
+                      <a:fillRect/>
+                    </a:stretch>
+                  </pic:blipFill>
+                  <pic:spPr>
+                    <a:xfrm>
+                      <a:off x="0" y="0"/>
+                      <a:ext cx="5612130" cy="2839085"/>
+                    </a:xfrm>
+                    <a:prstGeom prst="rect">
+                      <a:avLst/>
+                    </a:prstGeom>
+                  </pic:spPr>
+                </pic:pic>
+              </a:graphicData>
+            </a:graphic>
+          </wp:inline>
+        </w:drawing>
       </w:r>
     </w:p>
     <w:sectPr>

</xml_diff>